<commit_message>
HW3 ML continued PAC
</commit_message>
<xml_diff>
--- a/Machine learning/HW3/PAC.docx
+++ b/Machine learning/HW3/PAC.docx
@@ -181,7 +181,19 @@
         <w:rPr>
           <w:rFonts w:ascii="Lato" w:eastAsiaTheme="minorEastAsia" w:hAnsi="Lato"/>
         </w:rPr>
-        <w:t xml:space="preserve"> In order to find the VC dimension of this classifier family we need to understand it’s capabilities, we find the maximum amount of data points classifiers from </w:t>
+        <w:t xml:space="preserve"> </w:t>
+      </w:r>
+      <w:r>
+        <w:rPr>
+          <w:rFonts w:ascii="Lato" w:eastAsiaTheme="minorEastAsia" w:hAnsi="Lato"/>
+        </w:rPr>
+        <w:t>To</w:t>
+      </w:r>
+      <w:r>
+        <w:rPr>
+          <w:rFonts w:ascii="Lato" w:eastAsiaTheme="minorEastAsia" w:hAnsi="Lato"/>
+        </w:rPr>
+        <w:t xml:space="preserve"> find the VC dimension of this classifier family we need to understand it’s capabilities, we find the maximum amount of data points classifiers from </w:t>
       </w:r>
       <m:oMath>
         <m:r>
@@ -252,9 +264,9 @@
           <w:noProof/>
         </w:rPr>
         <w:drawing>
-          <wp:inline distT="0" distB="0" distL="0" distR="0" wp14:anchorId="57E35F62" wp14:editId="27AD1435">
-            <wp:extent cx="3789835" cy="2954959"/>
-            <wp:effectExtent l="19050" t="19050" r="20320" b="17145"/>
+          <wp:inline distT="0" distB="0" distL="0" distR="0" wp14:anchorId="57E35F62" wp14:editId="6F743966">
+            <wp:extent cx="3200400" cy="2495373"/>
+            <wp:effectExtent l="19050" t="19050" r="19050" b="19685"/>
             <wp:docPr id="2106385541" name="Picture 3"/>
             <wp:cNvGraphicFramePr>
               <a:graphicFrameLocks xmlns:a="http://schemas.openxmlformats.org/drawingml/2006/main" noChangeAspect="1"/>
@@ -284,7 +296,7 @@
                   <pic:spPr bwMode="auto">
                     <a:xfrm>
                       <a:off x="0" y="0"/>
-                      <a:ext cx="3797389" cy="2960849"/>
+                      <a:ext cx="3213143" cy="2505309"/>
                     </a:xfrm>
                     <a:prstGeom prst="rect">
                       <a:avLst/>
@@ -356,9 +368,9 @@
           <w:noProof/>
         </w:rPr>
         <w:drawing>
-          <wp:inline distT="0" distB="0" distL="0" distR="0" wp14:anchorId="6E1A4215" wp14:editId="003FB91C">
-            <wp:extent cx="3843357" cy="3004236"/>
-            <wp:effectExtent l="19050" t="19050" r="24130" b="24765"/>
+          <wp:inline distT="0" distB="0" distL="0" distR="0" wp14:anchorId="6E1A4215" wp14:editId="7000F2EC">
+            <wp:extent cx="3200400" cy="2501655"/>
+            <wp:effectExtent l="19050" t="19050" r="19050" b="13335"/>
             <wp:docPr id="1080515438" name="Picture 4"/>
             <wp:cNvGraphicFramePr>
               <a:graphicFrameLocks xmlns:a="http://schemas.openxmlformats.org/drawingml/2006/main" noChangeAspect="1"/>
@@ -388,7 +400,7 @@
                   <pic:spPr bwMode="auto">
                     <a:xfrm>
                       <a:off x="0" y="0"/>
-                      <a:ext cx="3853097" cy="3011849"/>
+                      <a:ext cx="3216599" cy="2514317"/>
                     </a:xfrm>
                     <a:prstGeom prst="rect">
                       <a:avLst/>
@@ -411,22 +423,271 @@
       <w:pPr>
         <w:spacing w:after="0" w:line="360" w:lineRule="auto"/>
         <w:rPr>
+          <w:rFonts w:ascii="Lato" w:eastAsiaTheme="minorEastAsia" w:hAnsi="Lato"/>
+          <w:iCs/>
+        </w:rPr>
+      </w:pPr>
+      <w:r>
+        <w:rPr>
           <w:rFonts w:ascii="Lato" w:hAnsi="Lato"/>
           <w:iCs/>
         </w:rPr>
-      </w:pPr>
-      <w:r>
+        <w:t xml:space="preserve">We will show that </w:t>
+      </w:r>
+      <m:oMath>
+        <m:r>
+          <w:rPr>
+            <w:rFonts w:ascii="Cambria Math" w:hAnsi="Cambria Math"/>
+          </w:rPr>
+          <m:t>H</m:t>
+        </m:r>
+      </m:oMath>
+      <w:r>
+        <w:rPr>
+          <w:rFonts w:ascii="Lato" w:eastAsiaTheme="minorEastAsia" w:hAnsi="Lato"/>
+          <w:iCs/>
+        </w:rPr>
+        <w:t xml:space="preserve"> shatters </w:t>
+      </w:r>
+      <w:r>
+        <w:rPr>
+          <w:rFonts w:ascii="Lato" w:eastAsiaTheme="minorEastAsia" w:hAnsi="Lato"/>
+          <w:iCs/>
+        </w:rPr>
+        <w:t>a</w:t>
+      </w:r>
+      <w:r>
+        <w:rPr>
+          <w:rFonts w:ascii="Lato" w:eastAsiaTheme="minorEastAsia" w:hAnsi="Lato"/>
+          <w:iCs/>
+        </w:rPr>
+        <w:t xml:space="preserve"> group of </w:t>
+      </w:r>
+      <w:r>
+        <w:rPr>
+          <w:rFonts w:ascii="Lato" w:eastAsiaTheme="minorEastAsia" w:hAnsi="Lato"/>
+          <w:iCs/>
+        </w:rPr>
+        <w:t>2</w:t>
+      </w:r>
+      <w:r>
+        <w:rPr>
+          <w:rFonts w:ascii="Lato" w:eastAsiaTheme="minorEastAsia" w:hAnsi="Lato"/>
+          <w:iCs/>
+        </w:rPr>
+        <w:t xml:space="preserve"> samples </w:t>
+      </w:r>
+      <w:r>
+        <w:rPr>
+          <w:rFonts w:ascii="Lato" w:eastAsiaTheme="minorEastAsia" w:hAnsi="Lato"/>
+          <w:iCs/>
+        </w:rPr>
+        <w:t xml:space="preserve">into every possible combination of classifications </w:t>
+      </w:r>
+      <w:r>
+        <w:rPr>
+          <w:rFonts w:ascii="Lato" w:eastAsiaTheme="minorEastAsia" w:hAnsi="Lato"/>
+          <w:iCs/>
+        </w:rPr>
+        <w:t xml:space="preserve">but not </w:t>
+      </w:r>
+      <w:r>
+        <w:rPr>
+          <w:rFonts w:ascii="Lato" w:eastAsiaTheme="minorEastAsia" w:hAnsi="Lato"/>
+          <w:iCs/>
+        </w:rPr>
+        <w:t>for every</w:t>
+      </w:r>
+      <w:r>
+        <w:rPr>
+          <w:rFonts w:ascii="Lato" w:eastAsiaTheme="minorEastAsia" w:hAnsi="Lato"/>
+          <w:iCs/>
+        </w:rPr>
+        <w:t xml:space="preserve"> group of </w:t>
+      </w:r>
+      <w:r>
+        <w:rPr>
+          <w:rFonts w:ascii="Lato" w:eastAsiaTheme="minorEastAsia" w:hAnsi="Lato"/>
+          <w:iCs/>
+        </w:rPr>
+        <w:t>3</w:t>
+      </w:r>
+      <w:r>
+        <w:rPr>
+          <w:rFonts w:ascii="Lato" w:eastAsiaTheme="minorEastAsia" w:hAnsi="Lato"/>
+          <w:iCs/>
+        </w:rPr>
+        <w:t xml:space="preserve"> samples, hence the VC dimension would be </w:t>
+      </w:r>
+      <w:r>
+        <w:rPr>
+          <w:rFonts w:ascii="Lato" w:eastAsiaTheme="minorEastAsia" w:hAnsi="Lato"/>
+          <w:iCs/>
+        </w:rPr>
+        <w:t>2</w:t>
+      </w:r>
+      <w:r>
+        <w:rPr>
+          <w:rFonts w:ascii="Lato" w:eastAsiaTheme="minorEastAsia" w:hAnsi="Lato"/>
+          <w:iCs/>
+        </w:rPr>
+        <w:t>.</w:t>
+      </w:r>
+    </w:p>
+    <w:p>
+      <w:pPr>
+        <w:spacing w:after="0" w:line="360" w:lineRule="auto"/>
+        <w:rPr>
+          <w:rFonts w:ascii="Lato" w:eastAsiaTheme="minorEastAsia" w:hAnsi="Lato"/>
+          <w:iCs/>
+        </w:rPr>
+      </w:pPr>
+      <w:r>
+        <w:rPr>
+          <w:rFonts w:ascii="Lato" w:eastAsiaTheme="minorEastAsia" w:hAnsi="Lato"/>
+          <w:iCs/>
+        </w:rPr>
+        <w:t xml:space="preserve">For every 2 samples that are on a straight line with a negative slope we can classify the 2 points into every possible combination of classifications using classifiers from </w:t>
+      </w:r>
+      <m:oMath>
+        <m:r>
+          <w:rPr>
+            <w:rFonts w:ascii="Cambria Math" w:eastAsiaTheme="minorEastAsia" w:hAnsi="Cambria Math"/>
+          </w:rPr>
+          <m:t>H</m:t>
+        </m:r>
+      </m:oMath>
+      <w:r>
+        <w:rPr>
+          <w:rFonts w:ascii="Lato" w:eastAsiaTheme="minorEastAsia" w:hAnsi="Lato"/>
+          <w:iCs/>
+        </w:rPr>
+        <w:t>.</w:t>
+      </w:r>
+    </w:p>
+    <w:p>
+      <w:pPr>
+        <w:spacing w:after="0" w:line="360" w:lineRule="auto"/>
+        <w:jc w:val="center"/>
         <w:rPr>
           <w:rFonts w:ascii="Lato" w:hAnsi="Lato"/>
           <w:iCs/>
+          <w:lang w:val="en-GB"/>
+        </w:rPr>
+      </w:pPr>
+    </w:p>
+    <w:p>
+      <w:pPr>
+        <w:spacing w:after="0" w:line="360" w:lineRule="auto"/>
+        <w:jc w:val="center"/>
+        <w:rPr>
+          <w:rFonts w:ascii="Lato" w:hAnsi="Lato"/>
+          <w:iCs/>
+          <w:lang w:val="en-GB"/>
+        </w:rPr>
+      </w:pPr>
+      <w:r>
+        <w:rPr>
+          <w:rFonts w:ascii="Lato" w:hAnsi="Lato"/>
+          <w:iCs/>
+          <w:noProof/>
+          <w:lang w:val="en-GB"/>
         </w:rPr>
         <w:lastRenderedPageBreak/>
-        <w:t xml:space="preserve">We will show that </w:t>
-      </w:r>
+        <w:drawing>
+          <wp:inline distT="0" distB="0" distL="0" distR="0" wp14:anchorId="55FC9299" wp14:editId="237A5924">
+            <wp:extent cx="4962525" cy="926465"/>
+            <wp:effectExtent l="0" t="0" r="9525" b="6985"/>
+            <wp:docPr id="833031951" name="Picture 1"/>
+            <wp:cNvGraphicFramePr>
+              <a:graphicFrameLocks xmlns:a="http://schemas.openxmlformats.org/drawingml/2006/main" noChangeAspect="1"/>
+            </wp:cNvGraphicFramePr>
+            <a:graphic xmlns:a="http://schemas.openxmlformats.org/drawingml/2006/main">
+              <a:graphicData uri="http://schemas.openxmlformats.org/drawingml/2006/picture">
+                <pic:pic xmlns:pic="http://schemas.openxmlformats.org/drawingml/2006/picture">
+                  <pic:nvPicPr>
+                    <pic:cNvPr id="0" name="Picture 2"/>
+                    <pic:cNvPicPr>
+                      <a:picLocks noChangeAspect="1" noChangeArrowheads="1"/>
+                    </pic:cNvPicPr>
+                  </pic:nvPicPr>
+                  <pic:blipFill>
+                    <a:blip r:embed="rId9">
+                      <a:extLst>
+                        <a:ext uri="{28A0092B-C50C-407E-A947-70E740481C1C}">
+                          <a14:useLocalDpi xmlns:a14="http://schemas.microsoft.com/office/drawing/2010/main" val="0"/>
+                        </a:ext>
+                      </a:extLst>
+                    </a:blip>
+                    <a:srcRect/>
+                    <a:stretch>
+                      <a:fillRect/>
+                    </a:stretch>
+                  </pic:blipFill>
+                  <pic:spPr bwMode="auto">
+                    <a:xfrm>
+                      <a:off x="0" y="0"/>
+                      <a:ext cx="4962525" cy="926465"/>
+                    </a:xfrm>
+                    <a:prstGeom prst="rect">
+                      <a:avLst/>
+                    </a:prstGeom>
+                    <a:noFill/>
+                  </pic:spPr>
+                </pic:pic>
+              </a:graphicData>
+            </a:graphic>
+          </wp:inline>
+        </w:drawing>
+      </w:r>
+    </w:p>
+    <w:p>
+      <w:pPr>
+        <w:spacing w:after="0" w:line="360" w:lineRule="auto"/>
+        <w:jc w:val="center"/>
+        <w:rPr>
+          <w:rFonts w:ascii="Lato" w:hAnsi="Lato"/>
+          <w:iCs/>
+          <w:sz w:val="16"/>
+          <w:szCs w:val="16"/>
+          <w:lang w:val="en-GB"/>
+        </w:rPr>
+      </w:pPr>
+      <w:r>
+        <w:rPr>
+          <w:rFonts w:ascii="Lato" w:hAnsi="Lato"/>
+          <w:iCs/>
+          <w:sz w:val="16"/>
+          <w:szCs w:val="16"/>
+          <w:lang w:val="en-GB"/>
+        </w:rPr>
+        <w:t>The figure shows that the statement is true; The classifier is the area marked in red.</w:t>
+      </w:r>
+      <w:r>
+        <w:rPr>
+          <w:rFonts w:ascii="Lato" w:hAnsi="Lato"/>
+          <w:iCs/>
+          <w:sz w:val="16"/>
+          <w:szCs w:val="16"/>
+          <w:lang w:val="en-GB"/>
+        </w:rPr>
+        <w:t xml:space="preserve"> The red and blue points are two types of classes.</w:t>
+      </w:r>
+    </w:p>
+    <w:p>
+      <w:pPr>
+        <w:spacing w:after="0" w:line="360" w:lineRule="auto"/>
+        <w:rPr>
+          <w:rFonts w:ascii="Lato" w:eastAsiaTheme="minorEastAsia" w:hAnsi="Lato"/>
+          <w:iCs/>
+          <w:lang w:val="en-GB"/>
+        </w:rPr>
+      </w:pPr>
       <m:oMath>
         <m:r>
           <w:rPr>
             <w:rFonts w:ascii="Cambria Math" w:hAnsi="Cambria Math"/>
+            <w:lang w:val="en-GB"/>
           </w:rPr>
           <m:t>H</m:t>
         </m:r>
@@ -435,12 +696,1718 @@
         <w:rPr>
           <w:rFonts w:ascii="Lato" w:eastAsiaTheme="minorEastAsia" w:hAnsi="Lato"/>
           <w:iCs/>
-        </w:rPr>
-        <w:t xml:space="preserve"> shatters every group of 4 samples but not every group of 5 samples, hence the VC dimension would be 4.</w:t>
+          <w:lang w:val="en-GB"/>
+        </w:rPr>
+        <w:t xml:space="preserve"> shatters a group of 2 samples, hence the VC dimension of classifiers from </w:t>
+      </w:r>
+      <m:oMath>
+        <m:r>
+          <w:rPr>
+            <w:rFonts w:ascii="Cambria Math" w:eastAsiaTheme="minorEastAsia" w:hAnsi="Cambria Math"/>
+            <w:lang w:val="en-GB"/>
+          </w:rPr>
+          <m:t>H</m:t>
+        </m:r>
+      </m:oMath>
+      <w:r>
+        <w:rPr>
+          <w:rFonts w:ascii="Lato" w:eastAsiaTheme="minorEastAsia" w:hAnsi="Lato"/>
+          <w:iCs/>
+          <w:lang w:val="en-GB"/>
+        </w:rPr>
+        <w:t xml:space="preserve"> is at least 2. We will now show that no 3 samples can be classified into every possible combination.</w:t>
+      </w:r>
+      <w:r>
+        <w:rPr>
+          <w:rFonts w:ascii="Lato" w:eastAsiaTheme="minorEastAsia" w:hAnsi="Lato"/>
+          <w:iCs/>
+          <w:lang w:val="en-GB"/>
+        </w:rPr>
+        <w:t xml:space="preserve"> We have </w:t>
+      </w:r>
+      <w:r>
+        <w:rPr>
+          <w:rFonts w:ascii="Lato" w:eastAsiaTheme="minorEastAsia" w:hAnsi="Lato"/>
+          <w:iCs/>
+          <w:lang w:val="en-GB"/>
+        </w:rPr>
+        <w:t>6</w:t>
+      </w:r>
+      <w:r>
+        <w:rPr>
+          <w:rFonts w:ascii="Lato" w:eastAsiaTheme="minorEastAsia" w:hAnsi="Lato"/>
+          <w:iCs/>
+          <w:lang w:val="en-GB"/>
+        </w:rPr>
+        <w:t xml:space="preserve"> cases to </w:t>
+      </w:r>
+      <w:r>
+        <w:rPr>
+          <w:rFonts w:ascii="Lato" w:eastAsiaTheme="minorEastAsia" w:hAnsi="Lato"/>
+          <w:iCs/>
+          <w:lang w:val="en-GB"/>
+        </w:rPr>
+        <w:t xml:space="preserve">consider, we will assume that </w:t>
+      </w:r>
+      <m:oMath>
+        <m:sSub>
+          <m:sSubPr>
+            <m:ctrlPr>
+              <w:rPr>
+                <w:rFonts w:ascii="Cambria Math" w:eastAsiaTheme="minorEastAsia" w:hAnsi="Cambria Math"/>
+                <w:i/>
+                <w:iCs/>
+                <w:lang w:val="en-GB"/>
+              </w:rPr>
+            </m:ctrlPr>
+          </m:sSubPr>
+          <m:e>
+            <m:r>
+              <w:rPr>
+                <w:rFonts w:ascii="Cambria Math" w:eastAsiaTheme="minorEastAsia" w:hAnsi="Cambria Math"/>
+                <w:lang w:val="en-GB"/>
+              </w:rPr>
+              <m:t>x</m:t>
+            </m:r>
+          </m:e>
+          <m:sub>
+            <m:r>
+              <w:rPr>
+                <w:rFonts w:ascii="Cambria Math" w:eastAsiaTheme="minorEastAsia" w:hAnsi="Cambria Math"/>
+                <w:lang w:val="en-GB"/>
+              </w:rPr>
+              <m:t>1</m:t>
+            </m:r>
+          </m:sub>
+        </m:sSub>
+        <m:r>
+          <w:rPr>
+            <w:rFonts w:ascii="Cambria Math" w:eastAsiaTheme="minorEastAsia" w:hAnsi="Cambria Math"/>
+            <w:lang w:val="en-GB"/>
+          </w:rPr>
+          <m:t>≤</m:t>
+        </m:r>
+        <m:sSub>
+          <m:sSubPr>
+            <m:ctrlPr>
+              <w:rPr>
+                <w:rFonts w:ascii="Cambria Math" w:eastAsiaTheme="minorEastAsia" w:hAnsi="Cambria Math"/>
+                <w:i/>
+                <w:iCs/>
+                <w:lang w:val="en-GB"/>
+              </w:rPr>
+            </m:ctrlPr>
+          </m:sSubPr>
+          <m:e>
+            <m:r>
+              <w:rPr>
+                <w:rFonts w:ascii="Cambria Math" w:eastAsiaTheme="minorEastAsia" w:hAnsi="Cambria Math"/>
+                <w:lang w:val="en-GB"/>
+              </w:rPr>
+              <m:t>x</m:t>
+            </m:r>
+          </m:e>
+          <m:sub>
+            <m:r>
+              <w:rPr>
+                <w:rFonts w:ascii="Cambria Math" w:eastAsiaTheme="minorEastAsia" w:hAnsi="Cambria Math"/>
+                <w:lang w:val="en-GB"/>
+              </w:rPr>
+              <m:t>2</m:t>
+            </m:r>
+          </m:sub>
+        </m:sSub>
+        <m:r>
+          <w:rPr>
+            <w:rFonts w:ascii="Cambria Math" w:eastAsiaTheme="minorEastAsia" w:hAnsi="Cambria Math"/>
+            <w:lang w:val="en-GB"/>
+          </w:rPr>
+          <m:t>≤</m:t>
+        </m:r>
+        <m:sSub>
+          <m:sSubPr>
+            <m:ctrlPr>
+              <w:rPr>
+                <w:rFonts w:ascii="Cambria Math" w:eastAsiaTheme="minorEastAsia" w:hAnsi="Cambria Math"/>
+                <w:i/>
+                <w:iCs/>
+                <w:lang w:val="en-GB"/>
+              </w:rPr>
+            </m:ctrlPr>
+          </m:sSubPr>
+          <m:e>
+            <m:r>
+              <w:rPr>
+                <w:rFonts w:ascii="Cambria Math" w:eastAsiaTheme="minorEastAsia" w:hAnsi="Cambria Math"/>
+                <w:lang w:val="en-GB"/>
+              </w:rPr>
+              <m:t>x</m:t>
+            </m:r>
+          </m:e>
+          <m:sub>
+            <m:r>
+              <w:rPr>
+                <w:rFonts w:ascii="Cambria Math" w:eastAsiaTheme="minorEastAsia" w:hAnsi="Cambria Math"/>
+                <w:lang w:val="en-GB"/>
+              </w:rPr>
+              <m:t>3</m:t>
+            </m:r>
+          </m:sub>
+        </m:sSub>
+      </m:oMath>
+      <w:r>
+        <w:rPr>
+          <w:rFonts w:ascii="Lato" w:eastAsiaTheme="minorEastAsia" w:hAnsi="Lato"/>
+          <w:iCs/>
+          <w:lang w:val="en-GB"/>
+        </w:rPr>
+        <w:t>:</w:t>
+      </w:r>
+    </w:p>
+    <w:p>
+      <w:pPr>
+        <w:pStyle w:val="ListParagraph"/>
+        <w:numPr>
+          <w:ilvl w:val="0"/>
+          <w:numId w:val="3"/>
+        </w:numPr>
+        <w:spacing w:after="0" w:line="360" w:lineRule="auto"/>
+        <w:rPr>
+          <w:rFonts w:ascii="Lato" w:eastAsiaTheme="minorEastAsia" w:hAnsi="Lato"/>
+          <w:iCs/>
+          <w:lang w:val="en-GB"/>
+        </w:rPr>
+      </w:pPr>
+      <m:oMath>
+        <m:sSub>
+          <m:sSubPr>
+            <m:ctrlPr>
+              <w:rPr>
+                <w:rFonts w:ascii="Cambria Math" w:eastAsiaTheme="minorEastAsia" w:hAnsi="Cambria Math"/>
+                <w:i/>
+                <w:iCs/>
+                <w:lang w:val="en-GB"/>
+              </w:rPr>
+            </m:ctrlPr>
+          </m:sSubPr>
+          <m:e>
+            <m:r>
+              <w:rPr>
+                <w:rFonts w:ascii="Cambria Math" w:eastAsiaTheme="minorEastAsia" w:hAnsi="Cambria Math"/>
+                <w:lang w:val="en-GB"/>
+              </w:rPr>
+              <m:t>y</m:t>
+            </m:r>
+          </m:e>
+          <m:sub>
+            <m:r>
+              <w:rPr>
+                <w:rFonts w:ascii="Cambria Math" w:eastAsiaTheme="minorEastAsia" w:hAnsi="Cambria Math"/>
+                <w:lang w:val="en-GB"/>
+              </w:rPr>
+              <m:t>1</m:t>
+            </m:r>
+          </m:sub>
+        </m:sSub>
+        <m:r>
+          <w:rPr>
+            <w:rFonts w:ascii="Cambria Math" w:eastAsiaTheme="minorEastAsia" w:hAnsi="Cambria Math"/>
+            <w:lang w:val="en-GB"/>
+          </w:rPr>
+          <m:t>≤</m:t>
+        </m:r>
+        <m:sSub>
+          <m:sSubPr>
+            <m:ctrlPr>
+              <w:rPr>
+                <w:rFonts w:ascii="Cambria Math" w:eastAsiaTheme="minorEastAsia" w:hAnsi="Cambria Math"/>
+                <w:i/>
+                <w:iCs/>
+                <w:lang w:val="en-GB"/>
+              </w:rPr>
+            </m:ctrlPr>
+          </m:sSubPr>
+          <m:e>
+            <m:r>
+              <w:rPr>
+                <w:rFonts w:ascii="Cambria Math" w:eastAsiaTheme="minorEastAsia" w:hAnsi="Cambria Math"/>
+                <w:lang w:val="en-GB"/>
+              </w:rPr>
+              <m:t>y</m:t>
+            </m:r>
+          </m:e>
+          <m:sub>
+            <m:r>
+              <w:rPr>
+                <w:rFonts w:ascii="Cambria Math" w:eastAsiaTheme="minorEastAsia" w:hAnsi="Cambria Math"/>
+                <w:lang w:val="en-GB"/>
+              </w:rPr>
+              <m:t>2</m:t>
+            </m:r>
+          </m:sub>
+        </m:sSub>
+        <m:r>
+          <w:rPr>
+            <w:rFonts w:ascii="Cambria Math" w:eastAsiaTheme="minorEastAsia" w:hAnsi="Cambria Math"/>
+            <w:lang w:val="en-GB"/>
+          </w:rPr>
+          <m:t>≤</m:t>
+        </m:r>
+        <m:sSub>
+          <m:sSubPr>
+            <m:ctrlPr>
+              <w:rPr>
+                <w:rFonts w:ascii="Cambria Math" w:eastAsiaTheme="minorEastAsia" w:hAnsi="Cambria Math"/>
+                <w:i/>
+                <w:iCs/>
+                <w:lang w:val="en-GB"/>
+              </w:rPr>
+            </m:ctrlPr>
+          </m:sSubPr>
+          <m:e>
+            <m:r>
+              <w:rPr>
+                <w:rFonts w:ascii="Cambria Math" w:eastAsiaTheme="minorEastAsia" w:hAnsi="Cambria Math"/>
+                <w:lang w:val="en-GB"/>
+              </w:rPr>
+              <m:t>y</m:t>
+            </m:r>
+          </m:e>
+          <m:sub>
+            <m:r>
+              <w:rPr>
+                <w:rFonts w:ascii="Cambria Math" w:eastAsiaTheme="minorEastAsia" w:hAnsi="Cambria Math"/>
+                <w:lang w:val="en-GB"/>
+              </w:rPr>
+              <m:t>3</m:t>
+            </m:r>
+          </m:sub>
+        </m:sSub>
+      </m:oMath>
+    </w:p>
+    <w:p>
+      <w:pPr>
+        <w:pStyle w:val="ListParagraph"/>
+        <w:numPr>
+          <w:ilvl w:val="0"/>
+          <w:numId w:val="3"/>
+        </w:numPr>
+        <w:spacing w:after="0" w:line="360" w:lineRule="auto"/>
+        <w:rPr>
+          <w:rFonts w:ascii="Lato" w:eastAsiaTheme="minorEastAsia" w:hAnsi="Lato" w:hint="cs"/>
+          <w:iCs/>
+          <w:rtl/>
+          <w:lang w:val="en-GB"/>
+        </w:rPr>
+      </w:pPr>
+      <m:oMath>
+        <m:sSub>
+          <m:sSubPr>
+            <m:ctrlPr>
+              <w:rPr>
+                <w:rFonts w:ascii="Cambria Math" w:eastAsiaTheme="minorEastAsia" w:hAnsi="Cambria Math"/>
+                <w:i/>
+                <w:iCs/>
+                <w:lang w:val="en-GB"/>
+              </w:rPr>
+            </m:ctrlPr>
+          </m:sSubPr>
+          <m:e>
+            <m:r>
+              <w:rPr>
+                <w:rFonts w:ascii="Cambria Math" w:eastAsiaTheme="minorEastAsia" w:hAnsi="Cambria Math"/>
+                <w:lang w:val="en-GB"/>
+              </w:rPr>
+              <m:t>y</m:t>
+            </m:r>
+          </m:e>
+          <m:sub>
+            <m:r>
+              <w:rPr>
+                <w:rFonts w:ascii="Cambria Math" w:eastAsiaTheme="minorEastAsia" w:hAnsi="Cambria Math"/>
+                <w:lang w:val="en-GB"/>
+              </w:rPr>
+              <m:t>1</m:t>
+            </m:r>
+          </m:sub>
+        </m:sSub>
+        <m:r>
+          <w:rPr>
+            <w:rFonts w:ascii="Cambria Math" w:eastAsiaTheme="minorEastAsia" w:hAnsi="Cambria Math"/>
+            <w:lang w:val="en-GB"/>
+          </w:rPr>
+          <m:t>≤</m:t>
+        </m:r>
+        <m:sSub>
+          <m:sSubPr>
+            <m:ctrlPr>
+              <w:rPr>
+                <w:rFonts w:ascii="Cambria Math" w:eastAsiaTheme="minorEastAsia" w:hAnsi="Cambria Math"/>
+                <w:i/>
+                <w:iCs/>
+                <w:lang w:val="en-GB"/>
+              </w:rPr>
+            </m:ctrlPr>
+          </m:sSubPr>
+          <m:e>
+            <m:r>
+              <w:rPr>
+                <w:rFonts w:ascii="Cambria Math" w:eastAsiaTheme="minorEastAsia" w:hAnsi="Cambria Math"/>
+                <w:lang w:val="en-GB"/>
+              </w:rPr>
+              <m:t>y</m:t>
+            </m:r>
+          </m:e>
+          <m:sub>
+            <m:r>
+              <w:rPr>
+                <w:rFonts w:ascii="Cambria Math" w:eastAsiaTheme="minorEastAsia" w:hAnsi="Cambria Math"/>
+                <w:lang w:val="en-GB"/>
+              </w:rPr>
+              <m:t>3</m:t>
+            </m:r>
+          </m:sub>
+        </m:sSub>
+        <m:r>
+          <w:rPr>
+            <w:rFonts w:ascii="Cambria Math" w:eastAsiaTheme="minorEastAsia" w:hAnsi="Cambria Math"/>
+            <w:lang w:val="en-GB"/>
+          </w:rPr>
+          <m:t>≤</m:t>
+        </m:r>
+        <m:sSub>
+          <m:sSubPr>
+            <m:ctrlPr>
+              <w:rPr>
+                <w:rFonts w:ascii="Cambria Math" w:eastAsiaTheme="minorEastAsia" w:hAnsi="Cambria Math"/>
+                <w:i/>
+                <w:iCs/>
+                <w:lang w:val="en-GB"/>
+              </w:rPr>
+            </m:ctrlPr>
+          </m:sSubPr>
+          <m:e>
+            <m:r>
+              <w:rPr>
+                <w:rFonts w:ascii="Cambria Math" w:eastAsiaTheme="minorEastAsia" w:hAnsi="Cambria Math"/>
+                <w:lang w:val="en-GB"/>
+              </w:rPr>
+              <m:t>y</m:t>
+            </m:r>
+          </m:e>
+          <m:sub>
+            <m:r>
+              <w:rPr>
+                <w:rFonts w:ascii="Cambria Math" w:eastAsiaTheme="minorEastAsia" w:hAnsi="Cambria Math"/>
+                <w:lang w:val="en-GB"/>
+              </w:rPr>
+              <m:t>2</m:t>
+            </m:r>
+          </m:sub>
+        </m:sSub>
+      </m:oMath>
+    </w:p>
+    <w:p>
+      <w:pPr>
+        <w:pStyle w:val="ListParagraph"/>
+        <w:numPr>
+          <w:ilvl w:val="0"/>
+          <w:numId w:val="3"/>
+        </w:numPr>
+        <w:spacing w:after="0" w:line="360" w:lineRule="auto"/>
+        <w:rPr>
+          <w:rFonts w:ascii="Lato" w:eastAsiaTheme="minorEastAsia" w:hAnsi="Lato" w:hint="cs"/>
+          <w:iCs/>
+          <w:rtl/>
+          <w:lang w:val="en-GB"/>
+        </w:rPr>
+      </w:pPr>
+      <m:oMath>
+        <m:sSub>
+          <m:sSubPr>
+            <m:ctrlPr>
+              <w:rPr>
+                <w:rFonts w:ascii="Cambria Math" w:eastAsiaTheme="minorEastAsia" w:hAnsi="Cambria Math"/>
+                <w:i/>
+                <w:iCs/>
+                <w:lang w:val="en-GB"/>
+              </w:rPr>
+            </m:ctrlPr>
+          </m:sSubPr>
+          <m:e>
+            <m:r>
+              <w:rPr>
+                <w:rFonts w:ascii="Cambria Math" w:eastAsiaTheme="minorEastAsia" w:hAnsi="Cambria Math"/>
+                <w:lang w:val="en-GB"/>
+              </w:rPr>
+              <m:t>y</m:t>
+            </m:r>
+          </m:e>
+          <m:sub>
+            <m:r>
+              <w:rPr>
+                <w:rFonts w:ascii="Cambria Math" w:eastAsiaTheme="minorEastAsia" w:hAnsi="Cambria Math"/>
+                <w:lang w:val="en-GB"/>
+              </w:rPr>
+              <m:t>2</m:t>
+            </m:r>
+          </m:sub>
+        </m:sSub>
+        <m:r>
+          <w:rPr>
+            <w:rFonts w:ascii="Cambria Math" w:eastAsiaTheme="minorEastAsia" w:hAnsi="Cambria Math"/>
+            <w:lang w:val="en-GB"/>
+          </w:rPr>
+          <m:t>≤</m:t>
+        </m:r>
+        <m:sSub>
+          <m:sSubPr>
+            <m:ctrlPr>
+              <w:rPr>
+                <w:rFonts w:ascii="Cambria Math" w:eastAsiaTheme="minorEastAsia" w:hAnsi="Cambria Math"/>
+                <w:i/>
+                <w:iCs/>
+                <w:lang w:val="en-GB"/>
+              </w:rPr>
+            </m:ctrlPr>
+          </m:sSubPr>
+          <m:e>
+            <m:r>
+              <w:rPr>
+                <w:rFonts w:ascii="Cambria Math" w:eastAsiaTheme="minorEastAsia" w:hAnsi="Cambria Math"/>
+                <w:lang w:val="en-GB"/>
+              </w:rPr>
+              <m:t>y</m:t>
+            </m:r>
+          </m:e>
+          <m:sub>
+            <m:r>
+              <w:rPr>
+                <w:rFonts w:ascii="Cambria Math" w:eastAsiaTheme="minorEastAsia" w:hAnsi="Cambria Math"/>
+                <w:lang w:val="en-GB"/>
+              </w:rPr>
+              <m:t>1</m:t>
+            </m:r>
+          </m:sub>
+        </m:sSub>
+        <m:r>
+          <w:rPr>
+            <w:rFonts w:ascii="Cambria Math" w:eastAsiaTheme="minorEastAsia" w:hAnsi="Cambria Math"/>
+            <w:lang w:val="en-GB"/>
+          </w:rPr>
+          <m:t>≤</m:t>
+        </m:r>
+        <m:sSub>
+          <m:sSubPr>
+            <m:ctrlPr>
+              <w:rPr>
+                <w:rFonts w:ascii="Cambria Math" w:eastAsiaTheme="minorEastAsia" w:hAnsi="Cambria Math"/>
+                <w:i/>
+                <w:iCs/>
+                <w:lang w:val="en-GB"/>
+              </w:rPr>
+            </m:ctrlPr>
+          </m:sSubPr>
+          <m:e>
+            <m:r>
+              <w:rPr>
+                <w:rFonts w:ascii="Cambria Math" w:eastAsiaTheme="minorEastAsia" w:hAnsi="Cambria Math"/>
+                <w:lang w:val="en-GB"/>
+              </w:rPr>
+              <m:t>y</m:t>
+            </m:r>
+          </m:e>
+          <m:sub>
+            <m:r>
+              <w:rPr>
+                <w:rFonts w:ascii="Cambria Math" w:eastAsiaTheme="minorEastAsia" w:hAnsi="Cambria Math"/>
+                <w:lang w:val="en-GB"/>
+              </w:rPr>
+              <m:t>3</m:t>
+            </m:r>
+          </m:sub>
+        </m:sSub>
+      </m:oMath>
+    </w:p>
+    <w:p>
+      <w:pPr>
+        <w:pStyle w:val="ListParagraph"/>
+        <w:numPr>
+          <w:ilvl w:val="0"/>
+          <w:numId w:val="3"/>
+        </w:numPr>
+        <w:spacing w:after="0" w:line="360" w:lineRule="auto"/>
+        <w:rPr>
+          <w:rFonts w:ascii="Lato" w:eastAsiaTheme="minorEastAsia" w:hAnsi="Lato" w:hint="cs"/>
+          <w:iCs/>
+          <w:rtl/>
+          <w:lang w:val="en-GB"/>
+        </w:rPr>
+      </w:pPr>
+      <m:oMath>
+        <m:sSub>
+          <m:sSubPr>
+            <m:ctrlPr>
+              <w:rPr>
+                <w:rFonts w:ascii="Cambria Math" w:eastAsiaTheme="minorEastAsia" w:hAnsi="Cambria Math"/>
+                <w:i/>
+                <w:iCs/>
+                <w:lang w:val="en-GB"/>
+              </w:rPr>
+            </m:ctrlPr>
+          </m:sSubPr>
+          <m:e>
+            <m:r>
+              <w:rPr>
+                <w:rFonts w:ascii="Cambria Math" w:eastAsiaTheme="minorEastAsia" w:hAnsi="Cambria Math"/>
+                <w:lang w:val="en-GB"/>
+              </w:rPr>
+              <m:t>y</m:t>
+            </m:r>
+          </m:e>
+          <m:sub>
+            <m:r>
+              <w:rPr>
+                <w:rFonts w:ascii="Cambria Math" w:eastAsiaTheme="minorEastAsia" w:hAnsi="Cambria Math"/>
+                <w:lang w:val="en-GB"/>
+              </w:rPr>
+              <m:t>2</m:t>
+            </m:r>
+          </m:sub>
+        </m:sSub>
+        <m:r>
+          <w:rPr>
+            <w:rFonts w:ascii="Cambria Math" w:eastAsiaTheme="minorEastAsia" w:hAnsi="Cambria Math"/>
+            <w:lang w:val="en-GB"/>
+          </w:rPr>
+          <m:t>≤</m:t>
+        </m:r>
+        <m:sSub>
+          <m:sSubPr>
+            <m:ctrlPr>
+              <w:rPr>
+                <w:rFonts w:ascii="Cambria Math" w:eastAsiaTheme="minorEastAsia" w:hAnsi="Cambria Math"/>
+                <w:i/>
+                <w:iCs/>
+                <w:lang w:val="en-GB"/>
+              </w:rPr>
+            </m:ctrlPr>
+          </m:sSubPr>
+          <m:e>
+            <m:r>
+              <w:rPr>
+                <w:rFonts w:ascii="Cambria Math" w:eastAsiaTheme="minorEastAsia" w:hAnsi="Cambria Math"/>
+                <w:lang w:val="en-GB"/>
+              </w:rPr>
+              <m:t>y</m:t>
+            </m:r>
+          </m:e>
+          <m:sub>
+            <m:r>
+              <w:rPr>
+                <w:rFonts w:ascii="Cambria Math" w:eastAsiaTheme="minorEastAsia" w:hAnsi="Cambria Math"/>
+                <w:lang w:val="en-GB"/>
+              </w:rPr>
+              <m:t>3</m:t>
+            </m:r>
+          </m:sub>
+        </m:sSub>
+        <m:r>
+          <w:rPr>
+            <w:rFonts w:ascii="Cambria Math" w:eastAsiaTheme="minorEastAsia" w:hAnsi="Cambria Math"/>
+            <w:lang w:val="en-GB"/>
+          </w:rPr>
+          <m:t>≤</m:t>
+        </m:r>
+        <m:sSub>
+          <m:sSubPr>
+            <m:ctrlPr>
+              <w:rPr>
+                <w:rFonts w:ascii="Cambria Math" w:eastAsiaTheme="minorEastAsia" w:hAnsi="Cambria Math"/>
+                <w:i/>
+                <w:iCs/>
+                <w:lang w:val="en-GB"/>
+              </w:rPr>
+            </m:ctrlPr>
+          </m:sSubPr>
+          <m:e>
+            <m:r>
+              <w:rPr>
+                <w:rFonts w:ascii="Cambria Math" w:eastAsiaTheme="minorEastAsia" w:hAnsi="Cambria Math"/>
+                <w:lang w:val="en-GB"/>
+              </w:rPr>
+              <m:t>y</m:t>
+            </m:r>
+          </m:e>
+          <m:sub>
+            <m:r>
+              <w:rPr>
+                <w:rFonts w:ascii="Cambria Math" w:eastAsiaTheme="minorEastAsia" w:hAnsi="Cambria Math"/>
+                <w:lang w:val="en-GB"/>
+              </w:rPr>
+              <m:t>1</m:t>
+            </m:r>
+          </m:sub>
+        </m:sSub>
+      </m:oMath>
+    </w:p>
+    <w:p>
+      <w:pPr>
+        <w:pStyle w:val="ListParagraph"/>
+        <w:numPr>
+          <w:ilvl w:val="0"/>
+          <w:numId w:val="3"/>
+        </w:numPr>
+        <w:spacing w:after="0" w:line="360" w:lineRule="auto"/>
+        <w:rPr>
+          <w:rFonts w:ascii="Lato" w:eastAsiaTheme="minorEastAsia" w:hAnsi="Lato" w:hint="cs"/>
+          <w:iCs/>
+          <w:rtl/>
+          <w:lang w:val="en-GB"/>
+        </w:rPr>
+      </w:pPr>
+      <m:oMath>
+        <m:sSub>
+          <m:sSubPr>
+            <m:ctrlPr>
+              <w:rPr>
+                <w:rFonts w:ascii="Cambria Math" w:eastAsiaTheme="minorEastAsia" w:hAnsi="Cambria Math"/>
+                <w:i/>
+                <w:iCs/>
+                <w:lang w:val="en-GB"/>
+              </w:rPr>
+            </m:ctrlPr>
+          </m:sSubPr>
+          <m:e>
+            <m:r>
+              <w:rPr>
+                <w:rFonts w:ascii="Cambria Math" w:eastAsiaTheme="minorEastAsia" w:hAnsi="Cambria Math"/>
+                <w:lang w:val="en-GB"/>
+              </w:rPr>
+              <m:t>y</m:t>
+            </m:r>
+          </m:e>
+          <m:sub>
+            <m:r>
+              <w:rPr>
+                <w:rFonts w:ascii="Cambria Math" w:eastAsiaTheme="minorEastAsia" w:hAnsi="Cambria Math"/>
+                <w:lang w:val="en-GB"/>
+              </w:rPr>
+              <m:t>3</m:t>
+            </m:r>
+          </m:sub>
+        </m:sSub>
+        <m:r>
+          <w:rPr>
+            <w:rFonts w:ascii="Cambria Math" w:eastAsiaTheme="minorEastAsia" w:hAnsi="Cambria Math"/>
+            <w:lang w:val="en-GB"/>
+          </w:rPr>
+          <m:t>≤</m:t>
+        </m:r>
+        <m:sSub>
+          <m:sSubPr>
+            <m:ctrlPr>
+              <w:rPr>
+                <w:rFonts w:ascii="Cambria Math" w:eastAsiaTheme="minorEastAsia" w:hAnsi="Cambria Math"/>
+                <w:i/>
+                <w:iCs/>
+                <w:lang w:val="en-GB"/>
+              </w:rPr>
+            </m:ctrlPr>
+          </m:sSubPr>
+          <m:e>
+            <m:r>
+              <w:rPr>
+                <w:rFonts w:ascii="Cambria Math" w:eastAsiaTheme="minorEastAsia" w:hAnsi="Cambria Math"/>
+                <w:lang w:val="en-GB"/>
+              </w:rPr>
+              <m:t>y</m:t>
+            </m:r>
+          </m:e>
+          <m:sub>
+            <m:r>
+              <w:rPr>
+                <w:rFonts w:ascii="Cambria Math" w:eastAsiaTheme="minorEastAsia" w:hAnsi="Cambria Math"/>
+                <w:lang w:val="en-GB"/>
+              </w:rPr>
+              <m:t>1</m:t>
+            </m:r>
+          </m:sub>
+        </m:sSub>
+        <m:r>
+          <w:rPr>
+            <w:rFonts w:ascii="Cambria Math" w:eastAsiaTheme="minorEastAsia" w:hAnsi="Cambria Math"/>
+            <w:lang w:val="en-GB"/>
+          </w:rPr>
+          <m:t>≤</m:t>
+        </m:r>
+        <m:sSub>
+          <m:sSubPr>
+            <m:ctrlPr>
+              <w:rPr>
+                <w:rFonts w:ascii="Cambria Math" w:eastAsiaTheme="minorEastAsia" w:hAnsi="Cambria Math"/>
+                <w:i/>
+                <w:iCs/>
+                <w:lang w:val="en-GB"/>
+              </w:rPr>
+            </m:ctrlPr>
+          </m:sSubPr>
+          <m:e>
+            <m:r>
+              <w:rPr>
+                <w:rFonts w:ascii="Cambria Math" w:eastAsiaTheme="minorEastAsia" w:hAnsi="Cambria Math"/>
+                <w:lang w:val="en-GB"/>
+              </w:rPr>
+              <m:t>y</m:t>
+            </m:r>
+          </m:e>
+          <m:sub>
+            <m:r>
+              <w:rPr>
+                <w:rFonts w:ascii="Cambria Math" w:eastAsiaTheme="minorEastAsia" w:hAnsi="Cambria Math"/>
+                <w:lang w:val="en-GB"/>
+              </w:rPr>
+              <m:t>2</m:t>
+            </m:r>
+          </m:sub>
+        </m:sSub>
+      </m:oMath>
+    </w:p>
+    <w:p>
+      <w:pPr>
+        <w:pStyle w:val="ListParagraph"/>
+        <w:numPr>
+          <w:ilvl w:val="0"/>
+          <w:numId w:val="3"/>
+        </w:numPr>
+        <w:spacing w:after="0" w:line="360" w:lineRule="auto"/>
+        <w:rPr>
+          <w:rFonts w:ascii="Lato" w:eastAsiaTheme="minorEastAsia" w:hAnsi="Lato"/>
+          <w:iCs/>
+          <w:lang w:val="en-GB"/>
+        </w:rPr>
+      </w:pPr>
+      <m:oMath>
+        <m:sSub>
+          <m:sSubPr>
+            <m:ctrlPr>
+              <w:rPr>
+                <w:rFonts w:ascii="Cambria Math" w:eastAsiaTheme="minorEastAsia" w:hAnsi="Cambria Math"/>
+                <w:i/>
+                <w:iCs/>
+                <w:lang w:val="en-GB"/>
+              </w:rPr>
+            </m:ctrlPr>
+          </m:sSubPr>
+          <m:e>
+            <m:r>
+              <w:rPr>
+                <w:rFonts w:ascii="Cambria Math" w:eastAsiaTheme="minorEastAsia" w:hAnsi="Cambria Math"/>
+                <w:lang w:val="en-GB"/>
+              </w:rPr>
+              <m:t>y</m:t>
+            </m:r>
+          </m:e>
+          <m:sub>
+            <m:r>
+              <w:rPr>
+                <w:rFonts w:ascii="Cambria Math" w:eastAsiaTheme="minorEastAsia" w:hAnsi="Cambria Math"/>
+                <w:lang w:val="en-GB"/>
+              </w:rPr>
+              <m:t>3</m:t>
+            </m:r>
+          </m:sub>
+        </m:sSub>
+        <m:r>
+          <w:rPr>
+            <w:rFonts w:ascii="Cambria Math" w:eastAsiaTheme="minorEastAsia" w:hAnsi="Cambria Math"/>
+            <w:lang w:val="en-GB"/>
+          </w:rPr>
+          <m:t>≤</m:t>
+        </m:r>
+        <m:sSub>
+          <m:sSubPr>
+            <m:ctrlPr>
+              <w:rPr>
+                <w:rFonts w:ascii="Cambria Math" w:eastAsiaTheme="minorEastAsia" w:hAnsi="Cambria Math"/>
+                <w:i/>
+                <w:iCs/>
+                <w:lang w:val="en-GB"/>
+              </w:rPr>
+            </m:ctrlPr>
+          </m:sSubPr>
+          <m:e>
+            <m:r>
+              <w:rPr>
+                <w:rFonts w:ascii="Cambria Math" w:eastAsiaTheme="minorEastAsia" w:hAnsi="Cambria Math"/>
+                <w:lang w:val="en-GB"/>
+              </w:rPr>
+              <m:t>y</m:t>
+            </m:r>
+          </m:e>
+          <m:sub>
+            <m:r>
+              <w:rPr>
+                <w:rFonts w:ascii="Cambria Math" w:eastAsiaTheme="minorEastAsia" w:hAnsi="Cambria Math"/>
+                <w:lang w:val="en-GB"/>
+              </w:rPr>
+              <m:t>2</m:t>
+            </m:r>
+          </m:sub>
+        </m:sSub>
+        <m:r>
+          <w:rPr>
+            <w:rFonts w:ascii="Cambria Math" w:eastAsiaTheme="minorEastAsia" w:hAnsi="Cambria Math"/>
+            <w:lang w:val="en-GB"/>
+          </w:rPr>
+          <m:t>≤</m:t>
+        </m:r>
+        <m:sSub>
+          <m:sSubPr>
+            <m:ctrlPr>
+              <w:rPr>
+                <w:rFonts w:ascii="Cambria Math" w:eastAsiaTheme="minorEastAsia" w:hAnsi="Cambria Math"/>
+                <w:i/>
+                <w:iCs/>
+                <w:lang w:val="en-GB"/>
+              </w:rPr>
+            </m:ctrlPr>
+          </m:sSubPr>
+          <m:e>
+            <m:r>
+              <w:rPr>
+                <w:rFonts w:ascii="Cambria Math" w:eastAsiaTheme="minorEastAsia" w:hAnsi="Cambria Math"/>
+                <w:lang w:val="en-GB"/>
+              </w:rPr>
+              <m:t>y</m:t>
+            </m:r>
+          </m:e>
+          <m:sub>
+            <m:r>
+              <w:rPr>
+                <w:rFonts w:ascii="Cambria Math" w:eastAsiaTheme="minorEastAsia" w:hAnsi="Cambria Math"/>
+                <w:lang w:val="en-GB"/>
+              </w:rPr>
+              <m:t>1</m:t>
+            </m:r>
+          </m:sub>
+        </m:sSub>
+      </m:oMath>
+    </w:p>
+    <w:p>
+      <w:pPr>
+        <w:spacing w:after="0" w:line="360" w:lineRule="auto"/>
+        <w:rPr>
+          <w:rFonts w:ascii="Lato" w:eastAsiaTheme="minorEastAsia" w:hAnsi="Lato"/>
+          <w:iCs/>
+          <w:lang w:val="en-GB"/>
+        </w:rPr>
+      </w:pPr>
+      <w:r>
+        <w:rPr>
+          <w:rFonts w:ascii="Lato" w:eastAsiaTheme="minorEastAsia" w:hAnsi="Lato"/>
+          <w:iCs/>
+          <w:lang w:val="en-GB"/>
+        </w:rPr>
+        <w:t>For each of these cases we will show that it is not possible to classify the points into every combination of classifications. The following scheme shows exactly that:</w:t>
+      </w:r>
+    </w:p>
+    <w:p>
+      <w:pPr>
+        <w:spacing w:after="0" w:line="360" w:lineRule="auto"/>
+        <w:jc w:val="center"/>
+        <w:rPr>
+          <w:rFonts w:ascii="Lato" w:eastAsiaTheme="minorEastAsia" w:hAnsi="Lato"/>
+          <w:iCs/>
+          <w:lang w:val="en-GB"/>
+        </w:rPr>
+      </w:pPr>
+      <w:r>
+        <w:rPr>
+          <w:rFonts w:ascii="Lato" w:eastAsiaTheme="minorEastAsia" w:hAnsi="Lato"/>
+          <w:iCs/>
+          <w:noProof/>
+          <w:lang w:val="en-GB"/>
+        </w:rPr>
+        <w:drawing>
+          <wp:inline distT="0" distB="0" distL="0" distR="0" wp14:anchorId="66C664BF" wp14:editId="612EB035">
+            <wp:extent cx="5202090" cy="2419985"/>
+            <wp:effectExtent l="0" t="0" r="0" b="0"/>
+            <wp:docPr id="2025388498" name="Picture 2"/>
+            <wp:cNvGraphicFramePr>
+              <a:graphicFrameLocks xmlns:a="http://schemas.openxmlformats.org/drawingml/2006/main" noChangeAspect="1"/>
+            </wp:cNvGraphicFramePr>
+            <a:graphic xmlns:a="http://schemas.openxmlformats.org/drawingml/2006/main">
+              <a:graphicData uri="http://schemas.openxmlformats.org/drawingml/2006/picture">
+                <pic:pic xmlns:pic="http://schemas.openxmlformats.org/drawingml/2006/picture">
+                  <pic:nvPicPr>
+                    <pic:cNvPr id="0" name="Picture 3"/>
+                    <pic:cNvPicPr>
+                      <a:picLocks noChangeAspect="1" noChangeArrowheads="1"/>
+                    </pic:cNvPicPr>
+                  </pic:nvPicPr>
+                  <pic:blipFill>
+                    <a:blip r:embed="rId10">
+                      <a:extLst>
+                        <a:ext uri="{28A0092B-C50C-407E-A947-70E740481C1C}">
+                          <a14:useLocalDpi xmlns:a14="http://schemas.microsoft.com/office/drawing/2010/main" val="0"/>
+                        </a:ext>
+                      </a:extLst>
+                    </a:blip>
+                    <a:srcRect/>
+                    <a:stretch>
+                      <a:fillRect/>
+                    </a:stretch>
+                  </pic:blipFill>
+                  <pic:spPr bwMode="auto">
+                    <a:xfrm>
+                      <a:off x="0" y="0"/>
+                      <a:ext cx="5204784" cy="2421238"/>
+                    </a:xfrm>
+                    <a:prstGeom prst="rect">
+                      <a:avLst/>
+                    </a:prstGeom>
+                    <a:noFill/>
+                  </pic:spPr>
+                </pic:pic>
+              </a:graphicData>
+            </a:graphic>
+          </wp:inline>
+        </w:drawing>
+      </w:r>
+    </w:p>
+    <w:p>
+      <w:pPr>
+        <w:spacing w:after="0" w:line="360" w:lineRule="auto"/>
+        <w:jc w:val="center"/>
+        <w:rPr>
+          <w:rFonts w:ascii="Lato" w:eastAsiaTheme="minorEastAsia" w:hAnsi="Lato"/>
+          <w:iCs/>
+          <w:sz w:val="16"/>
+          <w:szCs w:val="16"/>
+          <w:lang w:val="en-GB"/>
+        </w:rPr>
+      </w:pPr>
+      <w:r>
+        <w:rPr>
+          <w:rFonts w:ascii="Lato" w:eastAsiaTheme="minorEastAsia" w:hAnsi="Lato"/>
+          <w:iCs/>
+          <w:sz w:val="16"/>
+          <w:szCs w:val="16"/>
+          <w:lang w:val="en-GB"/>
+        </w:rPr>
+        <w:t>Each figure shows how we cannot shatter each case mentioned above.</w:t>
+      </w:r>
+    </w:p>
+    <w:p>
+      <w:pPr>
+        <w:spacing w:after="0" w:line="360" w:lineRule="auto"/>
+        <w:rPr>
+          <w:rFonts w:ascii="Lato" w:eastAsiaTheme="minorEastAsia" w:hAnsi="Lato"/>
+          <w:iCs/>
+          <w:lang w:val="en-GB"/>
+        </w:rPr>
+      </w:pPr>
+      <w:r>
+        <w:rPr>
+          <w:rFonts w:ascii="Lato" w:eastAsiaTheme="minorEastAsia" w:hAnsi="Lato"/>
+          <w:iCs/>
+          <w:lang w:val="en-GB"/>
+        </w:rPr>
+        <w:t xml:space="preserve">It is impossible to shatter </w:t>
+      </w:r>
+      <w:r>
+        <w:rPr>
+          <w:rFonts w:ascii="Lato" w:eastAsiaTheme="minorEastAsia" w:hAnsi="Lato"/>
+          <w:b/>
+          <w:bCs/>
+          <w:iCs/>
+          <w:lang w:val="en-GB"/>
+        </w:rPr>
+        <w:t>every</w:t>
+      </w:r>
+      <w:r>
+        <w:rPr>
+          <w:rFonts w:ascii="Lato" w:eastAsiaTheme="minorEastAsia" w:hAnsi="Lato"/>
+          <w:iCs/>
+          <w:lang w:val="en-GB"/>
+        </w:rPr>
+        <w:t xml:space="preserve"> 3 points with the classifier family </w:t>
+      </w:r>
+      <m:oMath>
+        <m:r>
+          <w:rPr>
+            <w:rFonts w:ascii="Cambria Math" w:eastAsiaTheme="minorEastAsia" w:hAnsi="Cambria Math"/>
+            <w:lang w:val="en-GB"/>
+          </w:rPr>
+          <m:t>H</m:t>
+        </m:r>
+      </m:oMath>
+      <w:r>
+        <w:rPr>
+          <w:rFonts w:ascii="Lato" w:eastAsiaTheme="minorEastAsia" w:hAnsi="Lato"/>
+          <w:iCs/>
+          <w:lang w:val="en-GB"/>
+        </w:rPr>
+        <w:t xml:space="preserve">, hence the VC dimension of </w:t>
+      </w:r>
+      <m:oMath>
+        <m:r>
+          <w:rPr>
+            <w:rFonts w:ascii="Cambria Math" w:eastAsiaTheme="minorEastAsia" w:hAnsi="Cambria Math"/>
+            <w:lang w:val="en-GB"/>
+          </w:rPr>
+          <m:t>H</m:t>
+        </m:r>
+      </m:oMath>
+      <w:r>
+        <w:rPr>
+          <w:rFonts w:ascii="Lato" w:eastAsiaTheme="minorEastAsia" w:hAnsi="Lato"/>
+          <w:iCs/>
+          <w:lang w:val="en-GB"/>
+        </w:rPr>
+        <w:t xml:space="preserve"> is 2.</w:t>
+      </w:r>
+      <w:r>
+        <w:rPr>
+          <w:rFonts w:ascii="Lato" w:eastAsiaTheme="minorEastAsia" w:hAnsi="Lato"/>
+          <w:iCs/>
+          <w:lang w:val="en-GB"/>
+        </w:rPr>
+        <w:t xml:space="preserve"> ▪</w:t>
+      </w:r>
+    </w:p>
+    <w:p>
+      <w:pPr>
+        <w:spacing w:after="0" w:line="360" w:lineRule="auto"/>
+        <w:rPr>
+          <w:rFonts w:ascii="Lato" w:eastAsiaTheme="minorEastAsia" w:hAnsi="Lato"/>
+          <w:iCs/>
+          <w:lang w:val="en-GB"/>
+        </w:rPr>
+      </w:pPr>
+    </w:p>
+    <w:p>
+      <w:pPr>
+        <w:spacing w:after="0" w:line="360" w:lineRule="auto"/>
+        <w:rPr>
+          <w:rFonts w:ascii="Lato" w:eastAsiaTheme="minorEastAsia" w:hAnsi="Lato"/>
+          <w:iCs/>
+          <w:lang w:val="en-GB"/>
+        </w:rPr>
+      </w:pPr>
+    </w:p>
+    <w:p>
+      <w:pPr>
+        <w:spacing w:after="0" w:line="360" w:lineRule="auto"/>
+        <w:rPr>
+          <w:rFonts w:ascii="Lato" w:eastAsiaTheme="minorEastAsia" w:hAnsi="Lato"/>
+          <w:iCs/>
+          <w:lang w:val="en-GB"/>
+        </w:rPr>
+      </w:pPr>
+    </w:p>
+    <w:p>
+      <w:pPr>
+        <w:pStyle w:val="ListParagraph"/>
+        <w:numPr>
+          <w:ilvl w:val="0"/>
+          <w:numId w:val="1"/>
+        </w:numPr>
+        <w:spacing w:after="0" w:line="360" w:lineRule="auto"/>
+        <w:rPr>
+          <w:rFonts w:ascii="Lato" w:eastAsiaTheme="minorEastAsia" w:hAnsi="Lato"/>
+          <w:iCs/>
+          <w:lang w:val="en-GB"/>
+        </w:rPr>
+      </w:pPr>
+      <m:oMath>
+        <m:r>
+          <w:rPr>
+            <w:rFonts w:ascii="Cambria Math" w:eastAsiaTheme="minorEastAsia" w:hAnsi="Cambria Math"/>
+            <w:lang w:val="en-GB"/>
+          </w:rPr>
+          <w:lastRenderedPageBreak/>
+          <m:t>X=(</m:t>
+        </m:r>
+        <m:sSub>
+          <m:sSubPr>
+            <m:ctrlPr>
+              <w:rPr>
+                <w:rFonts w:ascii="Cambria Math" w:eastAsiaTheme="minorEastAsia" w:hAnsi="Cambria Math"/>
+                <w:i/>
+                <w:iCs/>
+                <w:lang w:val="en-GB"/>
+              </w:rPr>
+            </m:ctrlPr>
+          </m:sSubPr>
+          <m:e>
+            <m:r>
+              <w:rPr>
+                <w:rFonts w:ascii="Cambria Math" w:eastAsiaTheme="minorEastAsia" w:hAnsi="Cambria Math"/>
+                <w:lang w:val="en-GB"/>
+              </w:rPr>
+              <m:t>X</m:t>
+            </m:r>
+          </m:e>
+          <m:sub>
+            <m:r>
+              <w:rPr>
+                <w:rFonts w:ascii="Cambria Math" w:eastAsiaTheme="minorEastAsia" w:hAnsi="Cambria Math"/>
+                <w:lang w:val="en-GB"/>
+              </w:rPr>
+              <m:t>1</m:t>
+            </m:r>
+          </m:sub>
+        </m:sSub>
+        <m:r>
+          <w:rPr>
+            <w:rFonts w:ascii="Cambria Math" w:eastAsiaTheme="minorEastAsia" w:hAnsi="Cambria Math"/>
+            <w:lang w:val="en-GB"/>
+          </w:rPr>
+          <m:t>,</m:t>
+        </m:r>
+        <m:sSub>
+          <m:sSubPr>
+            <m:ctrlPr>
+              <w:rPr>
+                <w:rFonts w:ascii="Cambria Math" w:eastAsiaTheme="minorEastAsia" w:hAnsi="Cambria Math"/>
+                <w:i/>
+                <w:iCs/>
+                <w:lang w:val="en-GB"/>
+              </w:rPr>
+            </m:ctrlPr>
+          </m:sSubPr>
+          <m:e>
+            <m:r>
+              <w:rPr>
+                <w:rFonts w:ascii="Cambria Math" w:eastAsiaTheme="minorEastAsia" w:hAnsi="Cambria Math"/>
+                <w:lang w:val="en-GB"/>
+              </w:rPr>
+              <m:t>X</m:t>
+            </m:r>
+          </m:e>
+          <m:sub>
+            <m:r>
+              <w:rPr>
+                <w:rFonts w:ascii="Cambria Math" w:eastAsiaTheme="minorEastAsia" w:hAnsi="Cambria Math"/>
+                <w:lang w:val="en-GB"/>
+              </w:rPr>
+              <m:t>2</m:t>
+            </m:r>
+          </m:sub>
+        </m:sSub>
+        <m:r>
+          <w:rPr>
+            <w:rFonts w:ascii="Cambria Math" w:eastAsiaTheme="minorEastAsia" w:hAnsi="Cambria Math"/>
+            <w:lang w:val="en-GB"/>
+          </w:rPr>
+          <m:t>,</m:t>
+        </m:r>
+        <m:sSub>
+          <m:sSubPr>
+            <m:ctrlPr>
+              <w:rPr>
+                <w:rFonts w:ascii="Cambria Math" w:eastAsiaTheme="minorEastAsia" w:hAnsi="Cambria Math"/>
+                <w:i/>
+                <w:iCs/>
+                <w:lang w:val="en-GB"/>
+              </w:rPr>
+            </m:ctrlPr>
+          </m:sSubPr>
+          <m:e>
+            <m:r>
+              <w:rPr>
+                <w:rFonts w:ascii="Cambria Math" w:eastAsiaTheme="minorEastAsia" w:hAnsi="Cambria Math"/>
+                <w:lang w:val="en-GB"/>
+              </w:rPr>
+              <m:t>X</m:t>
+            </m:r>
+          </m:e>
+          <m:sub>
+            <m:r>
+              <w:rPr>
+                <w:rFonts w:ascii="Cambria Math" w:eastAsiaTheme="minorEastAsia" w:hAnsi="Cambria Math"/>
+                <w:lang w:val="en-GB"/>
+              </w:rPr>
+              <m:t>3</m:t>
+            </m:r>
+          </m:sub>
+        </m:sSub>
+        <m:r>
+          <w:rPr>
+            <w:rFonts w:ascii="Cambria Math" w:eastAsiaTheme="minorEastAsia" w:hAnsi="Cambria Math"/>
+            <w:lang w:val="en-GB"/>
+          </w:rPr>
+          <m:t>,</m:t>
+        </m:r>
+        <m:sSub>
+          <m:sSubPr>
+            <m:ctrlPr>
+              <w:rPr>
+                <w:rFonts w:ascii="Cambria Math" w:eastAsiaTheme="minorEastAsia" w:hAnsi="Cambria Math"/>
+                <w:i/>
+                <w:iCs/>
+                <w:lang w:val="en-GB"/>
+              </w:rPr>
+            </m:ctrlPr>
+          </m:sSubPr>
+          <m:e>
+            <m:r>
+              <w:rPr>
+                <w:rFonts w:ascii="Cambria Math" w:eastAsiaTheme="minorEastAsia" w:hAnsi="Cambria Math"/>
+                <w:lang w:val="en-GB"/>
+              </w:rPr>
+              <m:t>X</m:t>
+            </m:r>
+          </m:e>
+          <m:sub>
+            <m:r>
+              <w:rPr>
+                <w:rFonts w:ascii="Cambria Math" w:eastAsiaTheme="minorEastAsia" w:hAnsi="Cambria Math"/>
+                <w:lang w:val="en-GB"/>
+              </w:rPr>
+              <m:t>4</m:t>
+            </m:r>
+          </m:sub>
+        </m:sSub>
+        <m:r>
+          <w:rPr>
+            <w:rFonts w:ascii="Cambria Math" w:eastAsiaTheme="minorEastAsia" w:hAnsi="Cambria Math"/>
+            <w:lang w:val="en-GB"/>
+          </w:rPr>
+          <m:t>)</m:t>
+        </m:r>
+      </m:oMath>
+      <w:r>
+        <w:rPr>
+          <w:rFonts w:ascii="Lato" w:eastAsiaTheme="minorEastAsia" w:hAnsi="Lato"/>
+          <w:iCs/>
+          <w:lang w:val="en-GB"/>
+        </w:rPr>
+        <w:t xml:space="preserve"> Boolean variables, </w:t>
+      </w:r>
+      <m:oMath>
+        <m:r>
+          <w:rPr>
+            <w:rFonts w:ascii="Cambria Math" w:eastAsiaTheme="minorEastAsia" w:hAnsi="Cambria Math"/>
+            <w:lang w:val="en-GB"/>
+          </w:rPr>
+          <m:t>Y</m:t>
+        </m:r>
+      </m:oMath>
+      <w:r>
+        <w:rPr>
+          <w:rFonts w:ascii="Lato" w:eastAsiaTheme="minorEastAsia" w:hAnsi="Lato"/>
+          <w:iCs/>
+          <w:lang w:val="en-GB"/>
+        </w:rPr>
+        <w:t xml:space="preserve"> is calculated by: </w:t>
+      </w:r>
+      <m:oMath>
+        <m:r>
+          <w:rPr>
+            <w:rFonts w:ascii="Cambria Math" w:eastAsiaTheme="minorEastAsia" w:hAnsi="Cambria Math"/>
+            <w:lang w:val="en-GB"/>
+          </w:rPr>
+          <m:t>(</m:t>
+        </m:r>
+        <m:sSub>
+          <m:sSubPr>
+            <m:ctrlPr>
+              <w:rPr>
+                <w:rFonts w:ascii="Cambria Math" w:eastAsiaTheme="minorEastAsia" w:hAnsi="Cambria Math"/>
+                <w:i/>
+                <w:iCs/>
+                <w:lang w:val="en-GB"/>
+              </w:rPr>
+            </m:ctrlPr>
+          </m:sSubPr>
+          <m:e>
+            <m:r>
+              <w:rPr>
+                <w:rFonts w:ascii="Cambria Math" w:eastAsiaTheme="minorEastAsia" w:hAnsi="Cambria Math"/>
+                <w:lang w:val="en-GB"/>
+              </w:rPr>
+              <m:t>X</m:t>
+            </m:r>
+          </m:e>
+          <m:sub>
+            <m:r>
+              <w:rPr>
+                <w:rFonts w:ascii="Cambria Math" w:eastAsiaTheme="minorEastAsia" w:hAnsi="Cambria Math"/>
+                <w:lang w:val="en-GB"/>
+              </w:rPr>
+              <m:t>1</m:t>
+            </m:r>
+          </m:sub>
+        </m:sSub>
+        <m:r>
+          <w:rPr>
+            <w:rFonts w:ascii="Cambria Math" w:eastAsiaTheme="minorEastAsia" w:hAnsi="Cambria Math"/>
+            <w:lang w:val="en-GB"/>
+          </w:rPr>
+          <m:t>∧</m:t>
+        </m:r>
+        <m:sSub>
+          <m:sSubPr>
+            <m:ctrlPr>
+              <w:rPr>
+                <w:rFonts w:ascii="Cambria Math" w:eastAsiaTheme="minorEastAsia" w:hAnsi="Cambria Math"/>
+                <w:i/>
+                <w:iCs/>
+                <w:lang w:val="en-GB"/>
+              </w:rPr>
+            </m:ctrlPr>
+          </m:sSubPr>
+          <m:e>
+            <m:r>
+              <w:rPr>
+                <w:rFonts w:ascii="Cambria Math" w:eastAsiaTheme="minorEastAsia" w:hAnsi="Cambria Math"/>
+                <w:lang w:val="en-GB"/>
+              </w:rPr>
+              <m:t>X</m:t>
+            </m:r>
+          </m:e>
+          <m:sub>
+            <m:r>
+              <w:rPr>
+                <w:rFonts w:ascii="Cambria Math" w:eastAsiaTheme="minorEastAsia" w:hAnsi="Cambria Math"/>
+                <w:lang w:val="en-GB"/>
+              </w:rPr>
+              <m:t>4</m:t>
+            </m:r>
+          </m:sub>
+        </m:sSub>
+        <m:r>
+          <w:rPr>
+            <w:rFonts w:ascii="Cambria Math" w:eastAsiaTheme="minorEastAsia" w:hAnsi="Cambria Math"/>
+            <w:lang w:val="en-GB"/>
+          </w:rPr>
+          <m:t>)</m:t>
+        </m:r>
+        <m:r>
+          <w:rPr>
+            <w:rFonts w:ascii="Cambria Math" w:eastAsiaTheme="minorEastAsia" w:hAnsi="Cambria Math"/>
+            <w:lang w:val="en-GB"/>
+          </w:rPr>
+          <m:t>∨</m:t>
+        </m:r>
+        <m:r>
+          <w:rPr>
+            <w:rFonts w:ascii="Cambria Math" w:eastAsiaTheme="minorEastAsia" w:hAnsi="Cambria Math"/>
+            <w:lang w:val="en-GB"/>
+          </w:rPr>
+          <m:t>(¬</m:t>
+        </m:r>
+        <m:sSub>
+          <m:sSubPr>
+            <m:ctrlPr>
+              <w:rPr>
+                <w:rFonts w:ascii="Cambria Math" w:eastAsiaTheme="minorEastAsia" w:hAnsi="Cambria Math"/>
+                <w:i/>
+                <w:iCs/>
+                <w:lang w:val="en-GB"/>
+              </w:rPr>
+            </m:ctrlPr>
+          </m:sSubPr>
+          <m:e>
+            <m:r>
+              <w:rPr>
+                <w:rFonts w:ascii="Cambria Math" w:eastAsiaTheme="minorEastAsia" w:hAnsi="Cambria Math"/>
+                <w:lang w:val="en-GB"/>
+              </w:rPr>
+              <m:t>X</m:t>
+            </m:r>
+          </m:e>
+          <m:sub>
+            <m:r>
+              <w:rPr>
+                <w:rFonts w:ascii="Cambria Math" w:eastAsiaTheme="minorEastAsia" w:hAnsi="Cambria Math"/>
+                <w:lang w:val="en-GB"/>
+              </w:rPr>
+              <m:t>1</m:t>
+            </m:r>
+          </m:sub>
+        </m:sSub>
+        <m:r>
+          <w:rPr>
+            <w:rFonts w:ascii="Cambria Math" w:eastAsiaTheme="minorEastAsia" w:hAnsi="Cambria Math"/>
+            <w:lang w:val="en-GB"/>
+          </w:rPr>
+          <m:t>∧</m:t>
+        </m:r>
+        <m:sSub>
+          <m:sSubPr>
+            <m:ctrlPr>
+              <w:rPr>
+                <w:rFonts w:ascii="Cambria Math" w:eastAsiaTheme="minorEastAsia" w:hAnsi="Cambria Math"/>
+                <w:i/>
+                <w:iCs/>
+                <w:lang w:val="en-GB"/>
+              </w:rPr>
+            </m:ctrlPr>
+          </m:sSubPr>
+          <m:e>
+            <m:r>
+              <w:rPr>
+                <w:rFonts w:ascii="Cambria Math" w:eastAsiaTheme="minorEastAsia" w:hAnsi="Cambria Math"/>
+                <w:lang w:val="en-GB"/>
+              </w:rPr>
+              <m:t>X</m:t>
+            </m:r>
+          </m:e>
+          <m:sub>
+            <m:r>
+              <w:rPr>
+                <w:rFonts w:ascii="Cambria Math" w:eastAsiaTheme="minorEastAsia" w:hAnsi="Cambria Math"/>
+                <w:lang w:val="en-GB"/>
+              </w:rPr>
+              <m:t>3</m:t>
+            </m:r>
+          </m:sub>
+        </m:sSub>
+        <m:r>
+          <w:rPr>
+            <w:rFonts w:ascii="Cambria Math" w:eastAsiaTheme="minorEastAsia" w:hAnsi="Cambria Math"/>
+            <w:lang w:val="en-GB"/>
+          </w:rPr>
+          <m:t>)</m:t>
+        </m:r>
+      </m:oMath>
+      <w:r>
+        <w:rPr>
+          <w:rFonts w:ascii="Lato" w:eastAsiaTheme="minorEastAsia" w:hAnsi="Lato"/>
+          <w:iCs/>
+          <w:lang w:val="en-GB"/>
+        </w:rPr>
+        <w:t xml:space="preserve">, i.e </w:t>
+      </w:r>
+      <m:oMath>
+        <m:r>
+          <w:rPr>
+            <w:rFonts w:ascii="Cambria Math" w:eastAsiaTheme="minorEastAsia" w:hAnsi="Cambria Math"/>
+            <w:lang w:val="en-GB"/>
+          </w:rPr>
+          <m:t>Y</m:t>
+        </m:r>
+      </m:oMath>
+      <w:r>
+        <w:rPr>
+          <w:rFonts w:ascii="Lato" w:eastAsiaTheme="minorEastAsia" w:hAnsi="Lato"/>
+          <w:iCs/>
+          <w:lang w:val="en-GB"/>
+        </w:rPr>
+        <w:t xml:space="preserve"> is a binary classifier. We try to learn </w:t>
+      </w:r>
+      <m:oMath>
+        <m:r>
+          <w:rPr>
+            <w:rFonts w:ascii="Cambria Math" w:eastAsiaTheme="minorEastAsia" w:hAnsi="Cambria Math"/>
+            <w:lang w:val="en-GB"/>
+          </w:rPr>
+          <m:t>f:X→Y</m:t>
+        </m:r>
+      </m:oMath>
+      <w:r>
+        <w:rPr>
+          <w:rFonts w:ascii="Lato" w:eastAsiaTheme="minorEastAsia" w:hAnsi="Lato"/>
+          <w:iCs/>
+          <w:lang w:val="en-GB"/>
+        </w:rPr>
+        <w:t xml:space="preserve"> using a decision tree of depth 2. Let’s define </w:t>
+      </w:r>
+      <m:oMath>
+        <m:r>
+          <w:rPr>
+            <w:rFonts w:ascii="Cambria Math" w:eastAsiaTheme="minorEastAsia" w:hAnsi="Cambria Math"/>
+            <w:lang w:val="en-GB"/>
+          </w:rPr>
+          <m:t>H={h:h is a decision tree of depth 2}</m:t>
+        </m:r>
+      </m:oMath>
+      <w:r>
+        <w:rPr>
+          <w:rFonts w:ascii="Lato" w:eastAsiaTheme="minorEastAsia" w:hAnsi="Lato"/>
+          <w:iCs/>
+          <w:lang w:val="en-GB"/>
+        </w:rPr>
+        <w:t>.</w:t>
+      </w:r>
+    </w:p>
+    <w:p>
+      <w:pPr>
+        <w:spacing w:after="0" w:line="360" w:lineRule="auto"/>
+        <w:jc w:val="center"/>
+        <w:rPr>
+          <w:rFonts w:ascii="Lato" w:eastAsiaTheme="minorEastAsia" w:hAnsi="Lato"/>
+          <w:iCs/>
+          <w:lang w:val="en-GB"/>
+        </w:rPr>
+      </w:pPr>
+      <w:r>
+        <w:rPr>
+          <w:rFonts w:ascii="Lato" w:eastAsiaTheme="minorEastAsia" w:hAnsi="Lato"/>
+          <w:iCs/>
+          <w:noProof/>
+          <w:lang w:val="en-GB"/>
+        </w:rPr>
+        <w:drawing>
+          <wp:inline distT="0" distB="0" distL="0" distR="0" wp14:anchorId="576D8F62" wp14:editId="12C6B337">
+            <wp:extent cx="3445977" cy="1359779"/>
+            <wp:effectExtent l="0" t="0" r="2540" b="0"/>
+            <wp:docPr id="276998952" name="Picture 3"/>
+            <wp:cNvGraphicFramePr>
+              <a:graphicFrameLocks xmlns:a="http://schemas.openxmlformats.org/drawingml/2006/main" noChangeAspect="1"/>
+            </wp:cNvGraphicFramePr>
+            <a:graphic xmlns:a="http://schemas.openxmlformats.org/drawingml/2006/main">
+              <a:graphicData uri="http://schemas.openxmlformats.org/drawingml/2006/picture">
+                <pic:pic xmlns:pic="http://schemas.openxmlformats.org/drawingml/2006/picture">
+                  <pic:nvPicPr>
+                    <pic:cNvPr id="0" name="Picture 4"/>
+                    <pic:cNvPicPr>
+                      <a:picLocks noChangeAspect="1" noChangeArrowheads="1"/>
+                    </pic:cNvPicPr>
+                  </pic:nvPicPr>
+                  <pic:blipFill rotWithShape="1">
+                    <a:blip r:embed="rId11" cstate="print">
+                      <a:biLevel thresh="75000"/>
+                      <a:extLst>
+                        <a:ext uri="{28A0092B-C50C-407E-A947-70E740481C1C}">
+                          <a14:useLocalDpi xmlns:a14="http://schemas.microsoft.com/office/drawing/2010/main" val="0"/>
+                        </a:ext>
+                      </a:extLst>
+                    </a:blip>
+                    <a:srcRect t="24403" r="13873" b="24597"/>
+                    <a:stretch/>
+                  </pic:blipFill>
+                  <pic:spPr bwMode="auto">
+                    <a:xfrm>
+                      <a:off x="0" y="0"/>
+                      <a:ext cx="3461882" cy="1366055"/>
+                    </a:xfrm>
+                    <a:prstGeom prst="rect">
+                      <a:avLst/>
+                    </a:prstGeom>
+                    <a:noFill/>
+                    <a:ln>
+                      <a:noFill/>
+                    </a:ln>
+                    <a:extLst>
+                      <a:ext uri="{53640926-AAD7-44D8-BBD7-CCE9431645EC}">
+                        <a14:shadowObscured xmlns:a14="http://schemas.microsoft.com/office/drawing/2010/main"/>
+                      </a:ext>
+                    </a:extLst>
+                  </pic:spPr>
+                </pic:pic>
+              </a:graphicData>
+            </a:graphic>
+          </wp:inline>
+        </w:drawing>
+      </w:r>
+    </w:p>
+    <w:p>
+      <w:pPr>
+        <w:spacing w:after="0" w:line="360" w:lineRule="auto"/>
+        <w:jc w:val="center"/>
+        <w:rPr>
+          <w:rFonts w:ascii="Lato" w:eastAsiaTheme="minorEastAsia" w:hAnsi="Lato"/>
+          <w:iCs/>
+          <w:sz w:val="16"/>
+          <w:szCs w:val="16"/>
+          <w:lang w:val="en-GB"/>
+        </w:rPr>
+      </w:pPr>
+      <w:r>
+        <w:rPr>
+          <w:rFonts w:ascii="Lato" w:eastAsiaTheme="minorEastAsia" w:hAnsi="Lato"/>
+          <w:iCs/>
+          <w:sz w:val="16"/>
+          <w:szCs w:val="16"/>
+          <w:lang w:val="en-GB"/>
+        </w:rPr>
+        <w:t>A decision tree of depth 2.</w:t>
+      </w:r>
+    </w:p>
+    <w:p>
+      <w:pPr>
+        <w:spacing w:after="0" w:line="360" w:lineRule="auto"/>
+        <w:rPr>
+          <w:rFonts w:ascii="Lato" w:eastAsiaTheme="minorEastAsia" w:hAnsi="Lato" w:hint="cs"/>
+          <w:i/>
+          <w:iCs/>
+          <w:rtl/>
+          <w:lang w:val="en-GB"/>
+        </w:rPr>
+      </w:pPr>
+      <w:r>
+        <w:rPr>
+          <w:rFonts w:ascii="Lato" w:eastAsiaTheme="minorEastAsia" w:hAnsi="Lato"/>
+          <w:iCs/>
+          <w:lang w:val="en-GB"/>
+        </w:rPr>
+        <w:t xml:space="preserve">There is a total of 17 classifiers in </w:t>
+      </w:r>
+      <m:oMath>
+        <m:r>
+          <w:rPr>
+            <w:rFonts w:ascii="Cambria Math" w:eastAsiaTheme="minorEastAsia" w:hAnsi="Cambria Math"/>
+            <w:lang w:val="en-GB"/>
+          </w:rPr>
+          <m:t>H</m:t>
+        </m:r>
+      </m:oMath>
+      <w:r>
+        <w:rPr>
+          <w:rFonts w:ascii="Lato" w:eastAsiaTheme="minorEastAsia" w:hAnsi="Lato"/>
+          <w:iCs/>
+          <w:lang w:val="en-GB"/>
+        </w:rPr>
+        <w:t xml:space="preserve">, hence </w:t>
+      </w:r>
+      <m:oMath>
+        <m:d>
+          <m:dPr>
+            <m:begChr m:val="|"/>
+            <m:endChr m:val="|"/>
+            <m:ctrlPr>
+              <w:rPr>
+                <w:rFonts w:ascii="Cambria Math" w:eastAsiaTheme="minorEastAsia" w:hAnsi="Cambria Math"/>
+                <w:i/>
+                <w:iCs/>
+                <w:lang w:val="en-GB"/>
+              </w:rPr>
+            </m:ctrlPr>
+          </m:dPr>
+          <m:e>
+            <m:r>
+              <w:rPr>
+                <w:rFonts w:ascii="Cambria Math" w:eastAsiaTheme="minorEastAsia" w:hAnsi="Cambria Math"/>
+                <w:lang w:val="en-GB"/>
+              </w:rPr>
+              <m:t>H</m:t>
+            </m:r>
+          </m:e>
+        </m:d>
+        <m:r>
+          <w:rPr>
+            <w:rFonts w:ascii="Cambria Math" w:eastAsiaTheme="minorEastAsia" w:hAnsi="Cambria Math"/>
+            <w:lang w:val="en-GB"/>
+          </w:rPr>
+          <m:t>=17</m:t>
+        </m:r>
+      </m:oMath>
+      <w:r>
+        <w:rPr>
+          <w:rFonts w:ascii="Lato" w:eastAsiaTheme="minorEastAsia" w:hAnsi="Lato"/>
+          <w:iCs/>
+          <w:lang w:val="en-GB"/>
+        </w:rPr>
+        <w:t>.</w:t>
       </w:r>
     </w:p>
     <w:sectPr>
-      <w:headerReference w:type="default" r:id="rId9"/>
+      <w:headerReference w:type="default" r:id="rId12"/>
       <w:pgSz w:w="12240" w:h="15840"/>
       <w:pgMar w:top="1440" w:right="1800" w:bottom="1440" w:left="1800" w:header="720" w:footer="720" w:gutter="0"/>
       <w:cols w:space="720"/>
@@ -522,6 +2489,184 @@
 <file path=word/numbering.xml><?xml version="1.0" encoding="utf-8"?>
 <w:numbering xmlns:wpc="http://schemas.microsoft.com/office/word/2010/wordprocessingCanvas" xmlns:cx="http://schemas.microsoft.com/office/drawing/2014/chartex" xmlns:cx1="http://schemas.microsoft.com/office/drawing/2015/9/8/chartex" xmlns:cx2="http://schemas.microsoft.com/office/drawing/2015/10/21/chartex" xmlns:cx3="http://schemas.microsoft.com/office/drawing/2016/5/9/chartex" xmlns:cx4="http://schemas.microsoft.com/office/drawing/2016/5/10/chartex" xmlns:cx5="http://schemas.microsoft.com/office/drawing/2016/5/11/chartex" xmlns:cx6="http://schemas.microsoft.com/office/drawing/2016/5/12/chartex" xmlns:cx7="http://schemas.microsoft.com/office/drawing/2016/5/13/chartex" xmlns:cx8="http://schemas.microsoft.com/office/drawing/2016/5/14/chartex" xmlns:mc="http://schemas.openxmlformats.org/markup-compatibility/2006" xmlns:aink="http://schemas.microsoft.com/office/drawing/2016/ink" xmlns:am3d="http://schemas.microsoft.com/office/drawing/2017/model3d" xmlns:o="urn:schemas-microsoft-com:office:office" xmlns:oel="http://schemas.microsoft.com/office/2019/extlst" xmlns:r="http://schemas.openxmlformats.org/officeDocument/2006/relationships" xmlns:m="http://schemas.openxmlformats.org/officeDocument/2006/math" xmlns:v="urn:schemas-microsoft-com:vml" xmlns:wp14="http://schemas.microsoft.com/office/word/2010/wordprocessingDrawing" xmlns:wp="http://schemas.openxmlformats.org/drawingml/2006/wordprocessingDrawing" xmlns:w10="urn:schemas-microsoft-com:office:word" xmlns:w="http://schemas.openxmlformats.org/wordprocessingml/2006/main" xmlns:w14="http://schemas.microsoft.com/office/word/2010/wordml" xmlns:w15="http://schemas.microsoft.com/office/word/2012/wordml" xmlns:w16cex="http://schemas.microsoft.com/office/word/2018/wordml/cex" xmlns:w16cid="http://schemas.microsoft.com/office/word/2016/wordml/cid" xmlns:w16="http://schemas.microsoft.com/office/word/2018/wordml" xmlns:w16sdtdh="http://schemas.microsoft.com/office/word/2020/wordml/sdtdatahash" xmlns:w16se="http://schemas.microsoft.com/office/word/2015/wordml/symex" xmlns:wpg="http://schemas.microsoft.com/office/word/2010/wordprocessingGroup" xmlns:wpi="http://schemas.microsoft.com/office/word/2010/wordprocessingInk" xmlns:wne="http://schemas.microsoft.com/office/word/2006/wordml" xmlns:wps="http://schemas.microsoft.com/office/word/2010/wordprocessingShape" mc:Ignorable="w14 w15 w16se w16cid w16 w16cex w16sdtdh wp14">
   <w:abstractNum w:abstractNumId="0" w15:restartNumberingAfterBreak="0">
+    <w:nsid w:val="25C36797"/>
+    <w:multiLevelType w:val="hybridMultilevel"/>
+    <w:tmpl w:val="FDD0A448"/>
+    <w:lvl w:ilvl="0" w:tplc="1000000F">
+      <w:start w:val="1"/>
+      <w:numFmt w:val="decimal"/>
+      <w:lvlText w:val="%1."/>
+      <w:lvlJc w:val="left"/>
+      <w:pPr>
+        <w:ind w:left="720" w:hanging="360"/>
+      </w:pPr>
+      <w:rPr>
+        <w:rFonts w:hint="default"/>
+      </w:rPr>
+    </w:lvl>
+    <w:lvl w:ilvl="1" w:tplc="10000019" w:tentative="1">
+      <w:start w:val="1"/>
+      <w:numFmt w:val="lowerLetter"/>
+      <w:lvlText w:val="%2."/>
+      <w:lvlJc w:val="left"/>
+      <w:pPr>
+        <w:ind w:left="1440" w:hanging="360"/>
+      </w:pPr>
+    </w:lvl>
+    <w:lvl w:ilvl="2" w:tplc="1000001B" w:tentative="1">
+      <w:start w:val="1"/>
+      <w:numFmt w:val="lowerRoman"/>
+      <w:lvlText w:val="%3."/>
+      <w:lvlJc w:val="right"/>
+      <w:pPr>
+        <w:ind w:left="2160" w:hanging="180"/>
+      </w:pPr>
+    </w:lvl>
+    <w:lvl w:ilvl="3" w:tplc="1000000F" w:tentative="1">
+      <w:start w:val="1"/>
+      <w:numFmt w:val="decimal"/>
+      <w:lvlText w:val="%4."/>
+      <w:lvlJc w:val="left"/>
+      <w:pPr>
+        <w:ind w:left="2880" w:hanging="360"/>
+      </w:pPr>
+    </w:lvl>
+    <w:lvl w:ilvl="4" w:tplc="10000019" w:tentative="1">
+      <w:start w:val="1"/>
+      <w:numFmt w:val="lowerLetter"/>
+      <w:lvlText w:val="%5."/>
+      <w:lvlJc w:val="left"/>
+      <w:pPr>
+        <w:ind w:left="3600" w:hanging="360"/>
+      </w:pPr>
+    </w:lvl>
+    <w:lvl w:ilvl="5" w:tplc="1000001B" w:tentative="1">
+      <w:start w:val="1"/>
+      <w:numFmt w:val="lowerRoman"/>
+      <w:lvlText w:val="%6."/>
+      <w:lvlJc w:val="right"/>
+      <w:pPr>
+        <w:ind w:left="4320" w:hanging="180"/>
+      </w:pPr>
+    </w:lvl>
+    <w:lvl w:ilvl="6" w:tplc="1000000F" w:tentative="1">
+      <w:start w:val="1"/>
+      <w:numFmt w:val="decimal"/>
+      <w:lvlText w:val="%7."/>
+      <w:lvlJc w:val="left"/>
+      <w:pPr>
+        <w:ind w:left="5040" w:hanging="360"/>
+      </w:pPr>
+    </w:lvl>
+    <w:lvl w:ilvl="7" w:tplc="10000019" w:tentative="1">
+      <w:start w:val="1"/>
+      <w:numFmt w:val="lowerLetter"/>
+      <w:lvlText w:val="%8."/>
+      <w:lvlJc w:val="left"/>
+      <w:pPr>
+        <w:ind w:left="5760" w:hanging="360"/>
+      </w:pPr>
+    </w:lvl>
+    <w:lvl w:ilvl="8" w:tplc="1000001B" w:tentative="1">
+      <w:start w:val="1"/>
+      <w:numFmt w:val="lowerRoman"/>
+      <w:lvlText w:val="%9."/>
+      <w:lvlJc w:val="right"/>
+      <w:pPr>
+        <w:ind w:left="6480" w:hanging="180"/>
+      </w:pPr>
+    </w:lvl>
+  </w:abstractNum>
+  <w:abstractNum w:abstractNumId="1" w15:restartNumberingAfterBreak="0">
+    <w:nsid w:val="264F6716"/>
+    <w:multiLevelType w:val="hybridMultilevel"/>
+    <w:tmpl w:val="F5460558"/>
+    <w:lvl w:ilvl="0" w:tplc="1000000F">
+      <w:start w:val="1"/>
+      <w:numFmt w:val="decimal"/>
+      <w:lvlText w:val="%1."/>
+      <w:lvlJc w:val="left"/>
+      <w:pPr>
+        <w:ind w:left="720" w:hanging="360"/>
+      </w:pPr>
+      <w:rPr>
+        <w:rFonts w:hint="default"/>
+      </w:rPr>
+    </w:lvl>
+    <w:lvl w:ilvl="1" w:tplc="10000019" w:tentative="1">
+      <w:start w:val="1"/>
+      <w:numFmt w:val="lowerLetter"/>
+      <w:lvlText w:val="%2."/>
+      <w:lvlJc w:val="left"/>
+      <w:pPr>
+        <w:ind w:left="1440" w:hanging="360"/>
+      </w:pPr>
+    </w:lvl>
+    <w:lvl w:ilvl="2" w:tplc="1000001B" w:tentative="1">
+      <w:start w:val="1"/>
+      <w:numFmt w:val="lowerRoman"/>
+      <w:lvlText w:val="%3."/>
+      <w:lvlJc w:val="right"/>
+      <w:pPr>
+        <w:ind w:left="2160" w:hanging="180"/>
+      </w:pPr>
+    </w:lvl>
+    <w:lvl w:ilvl="3" w:tplc="1000000F" w:tentative="1">
+      <w:start w:val="1"/>
+      <w:numFmt w:val="decimal"/>
+      <w:lvlText w:val="%4."/>
+      <w:lvlJc w:val="left"/>
+      <w:pPr>
+        <w:ind w:left="2880" w:hanging="360"/>
+      </w:pPr>
+    </w:lvl>
+    <w:lvl w:ilvl="4" w:tplc="10000019" w:tentative="1">
+      <w:start w:val="1"/>
+      <w:numFmt w:val="lowerLetter"/>
+      <w:lvlText w:val="%5."/>
+      <w:lvlJc w:val="left"/>
+      <w:pPr>
+        <w:ind w:left="3600" w:hanging="360"/>
+      </w:pPr>
+    </w:lvl>
+    <w:lvl w:ilvl="5" w:tplc="1000001B" w:tentative="1">
+      <w:start w:val="1"/>
+      <w:numFmt w:val="lowerRoman"/>
+      <w:lvlText w:val="%6."/>
+      <w:lvlJc w:val="right"/>
+      <w:pPr>
+        <w:ind w:left="4320" w:hanging="180"/>
+      </w:pPr>
+    </w:lvl>
+    <w:lvl w:ilvl="6" w:tplc="1000000F" w:tentative="1">
+      <w:start w:val="1"/>
+      <w:numFmt w:val="decimal"/>
+      <w:lvlText w:val="%7."/>
+      <w:lvlJc w:val="left"/>
+      <w:pPr>
+        <w:ind w:left="5040" w:hanging="360"/>
+      </w:pPr>
+    </w:lvl>
+    <w:lvl w:ilvl="7" w:tplc="10000019" w:tentative="1">
+      <w:start w:val="1"/>
+      <w:numFmt w:val="lowerLetter"/>
+      <w:lvlText w:val="%8."/>
+      <w:lvlJc w:val="left"/>
+      <w:pPr>
+        <w:ind w:left="5760" w:hanging="360"/>
+      </w:pPr>
+    </w:lvl>
+    <w:lvl w:ilvl="8" w:tplc="1000001B" w:tentative="1">
+      <w:start w:val="1"/>
+      <w:numFmt w:val="lowerRoman"/>
+      <w:lvlText w:val="%9."/>
+      <w:lvlJc w:val="right"/>
+      <w:pPr>
+        <w:ind w:left="6480" w:hanging="180"/>
+      </w:pPr>
+    </w:lvl>
+  </w:abstractNum>
+  <w:abstractNum w:abstractNumId="2" w15:restartNumberingAfterBreak="0">
     <w:nsid w:val="78187C82"/>
     <w:multiLevelType w:val="hybridMultilevel"/>
     <w:tmpl w:val="567EA734"/>
@@ -611,7 +2756,13 @@
     </w:lvl>
   </w:abstractNum>
   <w:num w:numId="1" w16cid:durableId="1028145855">
+    <w:abstractNumId w:val="2"/>
+  </w:num>
+  <w:num w:numId="2" w16cid:durableId="1580485109">
     <w:abstractNumId w:val="0"/>
+  </w:num>
+  <w:num w:numId="3" w16cid:durableId="1176455656">
+    <w:abstractNumId w:val="1"/>
   </w:num>
 </w:numbering>
 </file>

</xml_diff>